<commit_message>
finished log in sign up home page my profile (WIP)
</commit_message>
<xml_diff>
--- a/part 1.docx
+++ b/part 1.docx
@@ -10,12 +10,21 @@
           <w:rtl/>
         </w:rPr>
       </w:pPr>
-      <w:r>
-        <w:rPr>
-          <w:rFonts w:hint="cs"/>
-          <w:rtl/>
-        </w:rPr>
-        <w:t xml:space="preserve">פרוייקט </w:t>
+      <w:proofErr w:type="spellStart"/>
+      <w:r>
+        <w:rPr>
+          <w:rFonts w:hint="cs"/>
+          <w:rtl/>
+        </w:rPr>
+        <w:t>פרוייקט</w:t>
+      </w:r>
+      <w:proofErr w:type="spellEnd"/>
+      <w:r>
+        <w:rPr>
+          <w:rFonts w:hint="cs"/>
+          <w:rtl/>
+        </w:rPr>
+        <w:t xml:space="preserve"> </w:t>
       </w:r>
       <w:r>
         <w:rPr>
@@ -29,6 +38,9 @@
           <w:rtl/>
         </w:rPr>
         <w:t xml:space="preserve"> </w:t>
+      </w:r>
+      <w:r>
+        <w:tab/>
       </w:r>
       <w:r>
         <w:rPr>
@@ -160,7 +172,23 @@
           <w:rFonts w:hint="cs"/>
           <w:rtl/>
         </w:rPr>
-        <w:t xml:space="preserve">ולד צ'רניאבסקי </w:t>
+        <w:t xml:space="preserve">ולד </w:t>
+      </w:r>
+      <w:proofErr w:type="spellStart"/>
+      <w:r>
+        <w:rPr>
+          <w:rFonts w:hint="cs"/>
+          <w:rtl/>
+        </w:rPr>
+        <w:t>צ'רניאבסקי</w:t>
+      </w:r>
+      <w:proofErr w:type="spellEnd"/>
+      <w:r>
+        <w:rPr>
+          <w:rFonts w:hint="cs"/>
+          <w:rtl/>
+        </w:rPr>
+        <w:t xml:space="preserve"> </w:t>
       </w:r>
     </w:p>
     <w:p>
@@ -674,12 +702,21 @@
           <w:numId w:val="1"/>
         </w:numPr>
       </w:pPr>
-      <w:r>
-        <w:rPr>
-          <w:rFonts w:hint="cs"/>
-          <w:rtl/>
-        </w:rPr>
-        <w:t>שם+שם משפחה</w:t>
+      <w:proofErr w:type="spellStart"/>
+      <w:r>
+        <w:rPr>
+          <w:rFonts w:hint="cs"/>
+          <w:rtl/>
+        </w:rPr>
+        <w:t>שם+שם</w:t>
+      </w:r>
+      <w:proofErr w:type="spellEnd"/>
+      <w:r>
+        <w:rPr>
+          <w:rFonts w:hint="cs"/>
+          <w:rtl/>
+        </w:rPr>
+        <w:t xml:space="preserve"> משפחה</w:t>
       </w:r>
     </w:p>
     <w:p>
@@ -727,14 +764,30 @@
           <w:rFonts w:hint="cs"/>
           <w:rtl/>
         </w:rPr>
-        <w:t>עיסוק (סטודנט,חייל,עובד,</w:t>
-      </w:r>
-      <w:r>
-        <w:rPr>
-          <w:rFonts w:hint="cs"/>
-          <w:rtl/>
-        </w:rPr>
-        <w:t>בין עבודות)</w:t>
+        <w:t>עיסוק (</w:t>
+      </w:r>
+      <w:proofErr w:type="spellStart"/>
+      <w:r>
+        <w:rPr>
+          <w:rFonts w:hint="cs"/>
+          <w:rtl/>
+        </w:rPr>
+        <w:t>סטודנט,חייל,עובד,</w:t>
+      </w:r>
+      <w:r>
+        <w:rPr>
+          <w:rFonts w:hint="cs"/>
+          <w:rtl/>
+        </w:rPr>
+        <w:t>בין</w:t>
+      </w:r>
+      <w:proofErr w:type="spellEnd"/>
+      <w:r>
+        <w:rPr>
+          <w:rFonts w:hint="cs"/>
+          <w:rtl/>
+        </w:rPr>
+        <w:t xml:space="preserve"> עבודות)</w:t>
       </w:r>
     </w:p>
     <w:p>
@@ -908,12 +961,21 @@
         </w:rPr>
         <w:t xml:space="preserve">במנה הנתונים אשר נצטרך הוא מבנה נתונים </w:t>
       </w:r>
-      <w:r>
-        <w:rPr>
-          <w:rFonts w:hint="cs"/>
-          <w:rtl/>
-        </w:rPr>
-        <w:t xml:space="preserve">רלציוני אשר בנוי על בסיס טבלאות , כאשר כל אדם שירשם ישמר כרשומה </w:t>
+      <w:proofErr w:type="spellStart"/>
+      <w:r>
+        <w:rPr>
+          <w:rFonts w:hint="cs"/>
+          <w:rtl/>
+        </w:rPr>
+        <w:t>רלציוני</w:t>
+      </w:r>
+      <w:proofErr w:type="spellEnd"/>
+      <w:r>
+        <w:rPr>
+          <w:rFonts w:hint="cs"/>
+          <w:rtl/>
+        </w:rPr>
+        <w:t xml:space="preserve"> אשר בנוי על בסיס טבלאות , כאשר כל אדם שירשם ישמר כרשומה </w:t>
       </w:r>
       <w:r>
         <w:rPr>
@@ -1012,6 +1074,7 @@
           <w:u w:val="single"/>
         </w:rPr>
       </w:pPr>
+      <w:proofErr w:type="spellStart"/>
       <w:r>
         <w:rPr>
           <w:rFonts w:cstheme="minorHAnsi"/>
@@ -1021,6 +1084,7 @@
         <w:lastRenderedPageBreak/>
         <w:t>ספציפיקציות</w:t>
       </w:r>
+      <w:proofErr w:type="spellEnd"/>
       <w:r>
         <w:rPr>
           <w:rFonts w:cstheme="minorHAnsi" w:hint="cs"/>
@@ -1257,14 +1321,30 @@
           <w:rFonts w:cstheme="minorHAnsi" w:hint="cs"/>
           <w:rtl/>
         </w:rPr>
-        <w:t xml:space="preserve"> היה מעט בלגן בשימוש של השפה העברית לכן בחלק מהעמודים רואים כי ישנו שילוב בין עברית לאנגלית , כמובן ביצירת האתר אשתמש בשפה אחת ואדבוק בה </w:t>
-      </w:r>
-    </w:p>
-    <w:p>
-      <w:pPr>
-        <w:pStyle w:val="ListParagraph"/>
-        <w:rPr>
-          <w:rFonts w:cstheme="minorHAnsi" w:hint="cs"/>
+        <w:t xml:space="preserve"> היה מעט בלגן בשימוש של השפה העברית לכן בחלק מהעמודים רואים כי ישנו שילוב בין עברית לאנגלית , כמובן ביצירת האתר אשתמש בשפה אחת </w:t>
+      </w:r>
+      <w:proofErr w:type="spellStart"/>
+      <w:r>
+        <w:rPr>
+          <w:rFonts w:cstheme="minorHAnsi" w:hint="cs"/>
+          <w:rtl/>
+        </w:rPr>
+        <w:t>ואדבוק</w:t>
+      </w:r>
+      <w:proofErr w:type="spellEnd"/>
+      <w:r>
+        <w:rPr>
+          <w:rFonts w:cstheme="minorHAnsi" w:hint="cs"/>
+          <w:rtl/>
+        </w:rPr>
+        <w:t xml:space="preserve"> בה </w:t>
+      </w:r>
+    </w:p>
+    <w:p>
+      <w:pPr>
+        <w:pStyle w:val="ListParagraph"/>
+        <w:rPr>
+          <w:rFonts w:cstheme="minorHAnsi"/>
           <w:u w:val="single"/>
           <w:rtl/>
         </w:rPr>
@@ -1446,6 +1526,7 @@
       <w:r>
         <w:rPr>
           <w:rFonts w:cs="Calibri"/>
+          <w:noProof/>
           <w:rtl/>
         </w:rPr>
         <w:drawing>
@@ -1514,7 +1595,23 @@
           <w:rFonts w:cstheme="minorHAnsi" w:hint="cs"/>
           <w:rtl/>
         </w:rPr>
-        <w:t xml:space="preserve"> תיכנס רשומה לדאטה בייס ואתה </w:t>
+        <w:t xml:space="preserve"> תיכנס רשומה לדאטה </w:t>
+      </w:r>
+      <w:proofErr w:type="spellStart"/>
+      <w:r>
+        <w:rPr>
+          <w:rFonts w:cstheme="minorHAnsi" w:hint="cs"/>
+          <w:rtl/>
+        </w:rPr>
+        <w:t>בייס</w:t>
+      </w:r>
+      <w:proofErr w:type="spellEnd"/>
+      <w:r>
+        <w:rPr>
+          <w:rFonts w:cstheme="minorHAnsi" w:hint="cs"/>
+          <w:rtl/>
+        </w:rPr>
+        <w:t xml:space="preserve"> ואתה </w:t>
       </w:r>
       <w:r>
         <w:rPr>
@@ -1542,6 +1639,7 @@
       <w:r>
         <w:rPr>
           <w:rFonts w:cs="Calibri"/>
+          <w:noProof/>
           <w:rtl/>
         </w:rPr>
         <w:drawing>
@@ -1604,7 +1702,23 @@
           <w:rtl/>
         </w:rPr>
         <w:lastRenderedPageBreak/>
-        <w:t xml:space="preserve">לאחר עדכון הפרופיל הפרטים ישמרו בדאטה בייס בטבלאות הרלוונטיות ונוכל להתחיל בתהליך של חיפוש אחר שותף </w:t>
+        <w:t xml:space="preserve">לאחר עדכון הפרופיל הפרטים ישמרו בדאטה </w:t>
+      </w:r>
+      <w:proofErr w:type="spellStart"/>
+      <w:r>
+        <w:rPr>
+          <w:rFonts w:cstheme="minorHAnsi" w:hint="cs"/>
+          <w:rtl/>
+        </w:rPr>
+        <w:t>בייס</w:t>
+      </w:r>
+      <w:proofErr w:type="spellEnd"/>
+      <w:r>
+        <w:rPr>
+          <w:rFonts w:cstheme="minorHAnsi" w:hint="cs"/>
+          <w:rtl/>
+        </w:rPr>
+        <w:t xml:space="preserve"> בטבלאות הרלוונטיות ונוכל להתחיל בתהליך של חיפוש אחר שותף </w:t>
       </w:r>
       <w:r>
         <w:rPr>
@@ -1622,6 +1736,7 @@
       <w:r>
         <w:rPr>
           <w:rFonts w:cs="Calibri"/>
+          <w:noProof/>
           <w:rtl/>
         </w:rPr>
         <w:drawing>
@@ -1665,7 +1780,7 @@
       <w:pPr>
         <w:pStyle w:val="ListParagraph"/>
         <w:rPr>
-          <w:rFonts w:cstheme="minorHAnsi" w:hint="cs"/>
+          <w:rFonts w:cstheme="minorHAnsi"/>
           <w:rtl/>
         </w:rPr>
       </w:pPr>
@@ -1734,7 +1849,7 @@
       <w:pPr>
         <w:pStyle w:val="ListParagraph"/>
         <w:rPr>
-          <w:rFonts w:cstheme="minorHAnsi" w:hint="cs"/>
+          <w:rFonts w:cstheme="minorHAnsi"/>
           <w:rtl/>
         </w:rPr>
       </w:pPr>
@@ -1796,6 +1911,7 @@
       <w:r>
         <w:rPr>
           <w:rFonts w:cs="Calibri"/>
+          <w:noProof/>
           <w:rtl/>
         </w:rPr>
         <w:drawing>
@@ -1835,13 +1951,7 @@
         </w:drawing>
       </w:r>
     </w:p>
-    <w:p>
-      <w:pPr>
-        <w:rPr>
-          <w:rFonts w:hint="cs"/>
-        </w:rPr>
-      </w:pPr>
-    </w:p>
+    <w:p/>
     <w:sectPr>
       <w:pgSz w:w="11906" w:h="16838"/>
       <w:pgMar w:top="1440" w:right="1800" w:bottom="1440" w:left="1800" w:header="708" w:footer="708" w:gutter="0"/>
@@ -2869,21 +2979,6 @@
 </file>
 
 <file path=customXml/item1.xml><?xml version="1.0" encoding="utf-8"?>
-<p:properties xmlns:p="http://schemas.microsoft.com/office/2006/metadata/properties" xmlns:xsi="http://www.w3.org/2001/XMLSchema-instance" xmlns:pc="http://schemas.microsoft.com/office/infopath/2007/PartnerControls">
-  <documentManagement/>
-</p:properties>
-</file>
-
-<file path=customXml/item2.xml><?xml version="1.0" encoding="utf-8"?>
-<?mso-contentType ?>
-<FormTemplates xmlns="http://schemas.microsoft.com/sharepoint/v3/contenttype/forms">
-  <Display>DocumentLibraryForm</Display>
-  <Edit>DocumentLibraryForm</Edit>
-  <New>DocumentLibraryForm</New>
-</FormTemplates>
-</file>
-
-<file path=customXml/item3.xml><?xml version="1.0" encoding="utf-8"?>
 <ct:contentTypeSchema xmlns:ct="http://schemas.microsoft.com/office/2006/metadata/contentType" xmlns:ma="http://schemas.microsoft.com/office/2006/metadata/properties/metaAttributes" ct:_="" ma:_="" ma:contentTypeName="Document" ma:contentTypeID="0x01010071EFA31695CBFE449B00E265091A4578" ma:contentTypeVersion="11" ma:contentTypeDescription="Create a new document." ma:contentTypeScope="" ma:versionID="cdf38762f802bde2d7ddf23ed2c6e604">
   <xsd:schema xmlns:xsd="http://www.w3.org/2001/XMLSchema" xmlns:xs="http://www.w3.org/2001/XMLSchema" xmlns:p="http://schemas.microsoft.com/office/2006/metadata/properties" xmlns:ns3="5b8974b1-99f2-4253-aee5-6bb82cbc7e4c" xmlns:ns4="f5ebe7b9-e2e0-4bfb-82a9-a4f6e22ec3ea" targetNamespace="http://schemas.microsoft.com/office/2006/metadata/properties" ma:root="true" ma:fieldsID="a4b13680f09f19020ef12895b8e5b605" ns3:_="" ns4:_="">
     <xsd:import namespace="5b8974b1-99f2-4253-aee5-6bb82cbc7e4c"/>
@@ -3092,32 +3187,22 @@
 </ct:contentTypeSchema>
 </file>
 
-<file path=customXml/itemProps1.xml><?xml version="1.0" encoding="utf-8"?>
-<ds:datastoreItem xmlns:ds="http://schemas.openxmlformats.org/officeDocument/2006/customXml" ds:itemID="{33D7A0BE-FF13-43D4-A0CE-5514EB1C3555}">
-  <ds:schemaRefs>
-    <ds:schemaRef ds:uri="http://www.w3.org/XML/1998/namespace"/>
-    <ds:schemaRef ds:uri="http://schemas.microsoft.com/office/2006/documentManagement/types"/>
-    <ds:schemaRef ds:uri="http://schemas.microsoft.com/office/2006/metadata/properties"/>
-    <ds:schemaRef ds:uri="http://purl.org/dc/terms/"/>
-    <ds:schemaRef ds:uri="http://purl.org/dc/elements/1.1/"/>
-    <ds:schemaRef ds:uri="http://schemas.openxmlformats.org/package/2006/metadata/core-properties"/>
-    <ds:schemaRef ds:uri="http://schemas.microsoft.com/office/infopath/2007/PartnerControls"/>
-    <ds:schemaRef ds:uri="f5ebe7b9-e2e0-4bfb-82a9-a4f6e22ec3ea"/>
-    <ds:schemaRef ds:uri="5b8974b1-99f2-4253-aee5-6bb82cbc7e4c"/>
-    <ds:schemaRef ds:uri="http://purl.org/dc/dcmitype/"/>
-  </ds:schemaRefs>
-</ds:datastoreItem>
+<file path=customXml/item2.xml><?xml version="1.0" encoding="utf-8"?>
+<?mso-contentType ?>
+<FormTemplates xmlns="http://schemas.microsoft.com/sharepoint/v3/contenttype/forms">
+  <Display>DocumentLibraryForm</Display>
+  <Edit>DocumentLibraryForm</Edit>
+  <New>DocumentLibraryForm</New>
+</FormTemplates>
 </file>
 
-<file path=customXml/itemProps2.xml><?xml version="1.0" encoding="utf-8"?>
-<ds:datastoreItem xmlns:ds="http://schemas.openxmlformats.org/officeDocument/2006/customXml" ds:itemID="{FAD593F3-5BF9-4B1A-91E1-F0D5F4BB4DCE}">
-  <ds:schemaRefs>
-    <ds:schemaRef ds:uri="http://schemas.microsoft.com/sharepoint/v3/contenttype/forms"/>
-  </ds:schemaRefs>
-</ds:datastoreItem>
+<file path=customXml/item3.xml><?xml version="1.0" encoding="utf-8"?>
+<p:properties xmlns:p="http://schemas.microsoft.com/office/2006/metadata/properties" xmlns:xsi="http://www.w3.org/2001/XMLSchema-instance" xmlns:pc="http://schemas.microsoft.com/office/infopath/2007/PartnerControls">
+  <documentManagement/>
+</p:properties>
 </file>
 
-<file path=customXml/itemProps3.xml><?xml version="1.0" encoding="utf-8"?>
+<file path=customXml/itemProps1.xml><?xml version="1.0" encoding="utf-8"?>
 <ds:datastoreItem xmlns:ds="http://schemas.openxmlformats.org/officeDocument/2006/customXml" ds:itemID="{F0253A1E-F44F-46EF-A4D4-ADBF5CC72A42}">
   <ds:schemaRefs>
     <ds:schemaRef ds:uri="http://schemas.microsoft.com/office/2006/metadata/contentType"/>
@@ -3134,4 +3219,21 @@
     <ds:schemaRef ds:uri="http://schemas.microsoft.com/internal/obd"/>
   </ds:schemaRefs>
 </ds:datastoreItem>
+</file>
+
+<file path=customXml/itemProps2.xml><?xml version="1.0" encoding="utf-8"?>
+<ds:datastoreItem xmlns:ds="http://schemas.openxmlformats.org/officeDocument/2006/customXml" ds:itemID="{FAD593F3-5BF9-4B1A-91E1-F0D5F4BB4DCE}">
+  <ds:schemaRefs>
+    <ds:schemaRef ds:uri="http://schemas.microsoft.com/sharepoint/v3/contenttype/forms"/>
+  </ds:schemaRefs>
+</ds:datastoreItem>
+</file>
+
+<file path=customXml/itemProps3.xml><?xml version="1.0" encoding="utf-8"?>
+<ds:datastoreItem xmlns:ds="http://schemas.openxmlformats.org/officeDocument/2006/customXml" ds:itemID="{33D7A0BE-FF13-43D4-A0CE-5514EB1C3555}">
+  <ds:schemaRefs>
+    <ds:schemaRef ds:uri="http://schemas.microsoft.com/office/2006/metadata/properties"/>
+    <ds:schemaRef ds:uri="http://schemas.microsoft.com/office/infopath/2007/PartnerControls"/>
+  </ds:schemaRefs>
+</ds:datastoreItem>
 </file>
</xml_diff>